<commit_message>
added comments and class descriptions
</commit_message>
<xml_diff>
--- a/Group Design Assignment.docx
+++ b/Group Design Assignment.docx
@@ -181,8 +181,6 @@
         </w:rPr>
         <w:t xml:space="preserve">Assumptions: </w:t>
       </w:r>
-      <w:bookmarkStart w:id="0" w:name="_GoBack"/>
-      <w:bookmarkEnd w:id="0"/>
     </w:p>
     <w:p>
       <w:pPr>
@@ -11458,17 +11456,1261 @@
     <w:p>
       <w:pPr>
         <w:spacing w:after="160" w:line="259" w:lineRule="auto"/>
+      </w:pPr>
+    </w:p>
+    <w:p>
+      <w:pPr>
+        <w:spacing w:after="160" w:line="259" w:lineRule="auto"/>
+      </w:pPr>
+      <w:r>
+        <w:br w:type="page"/>
+      </w:r>
+    </w:p>
+    <w:p>
+      <w:pPr>
+        <w:spacing w:after="160" w:line="259" w:lineRule="auto"/>
         <w:rPr>
           <w:b/>
-          <w:bCs/>
+        </w:rPr>
+      </w:pPr>
+      <w:r>
+        <w:rPr>
+          <w:b/>
+          <w:sz w:val="36"/>
+        </w:rPr>
+        <w:lastRenderedPageBreak/>
+        <w:t xml:space="preserve">Class </w:t>
+      </w:r>
+      <w:r>
+        <w:rPr>
+          <w:b/>
+          <w:sz w:val="36"/>
+        </w:rPr>
+        <w:t>Descriptions.</w:t>
+      </w:r>
+    </w:p>
+    <w:p>
+      <w:pPr>
+        <w:spacing w:after="160" w:line="259" w:lineRule="auto"/>
+        <w:rPr>
+          <w:b/>
+        </w:rPr>
+      </w:pPr>
+      <w:r>
+        <w:rPr>
+          <w:b/>
+        </w:rPr>
+        <w:t>Menu</w:t>
+      </w:r>
+    </w:p>
+    <w:p>
+      <w:pPr>
+        <w:spacing w:after="160" w:line="259" w:lineRule="auto"/>
+      </w:pPr>
+      <w:r>
+        <w:t xml:space="preserve">The Menu class is used for </w:t>
+      </w:r>
+      <w:r>
+        <w:t xml:space="preserve">displaying the menu, choosing games </w:t>
+      </w:r>
+      <w:r>
+        <w:t>and displaying the options and instructions.</w:t>
+      </w:r>
+    </w:p>
+    <w:p>
+      <w:pPr>
+        <w:spacing w:after="160" w:line="259" w:lineRule="auto"/>
+      </w:pPr>
+      <w:r>
+        <w:tab/>
+        <w:t>Methods</w:t>
+      </w:r>
+    </w:p>
+    <w:p>
+      <w:pPr>
+        <w:pStyle w:val="ListParagraph"/>
+        <w:numPr>
+          <w:ilvl w:val="0"/>
+          <w:numId w:val="5"/>
+        </w:numPr>
+        <w:spacing w:after="160" w:line="259" w:lineRule="auto"/>
+      </w:pPr>
+      <w:proofErr w:type="gramStart"/>
+      <w:r>
+        <w:t>Menu(</w:t>
+      </w:r>
+      <w:proofErr w:type="gramEnd"/>
+      <w:r>
+        <w:t xml:space="preserve">) : </w:t>
+      </w:r>
+      <w:r>
+        <w:rPr>
           <w:i/>
-          <w:iCs/>
-          <w:sz w:val="26"/>
-          <w:szCs w:val="26"/>
-          <w:lang w:eastAsia="en-US"/>
-        </w:rPr>
-      </w:pPr>
-      <w:r>
+        </w:rPr>
+        <w:t>takes in user input and runs appropriate options</w:t>
+      </w:r>
+    </w:p>
+    <w:p>
+      <w:pPr>
+        <w:pStyle w:val="ListParagraph"/>
+        <w:numPr>
+          <w:ilvl w:val="0"/>
+          <w:numId w:val="5"/>
+        </w:numPr>
+        <w:spacing w:after="160" w:line="259" w:lineRule="auto"/>
+      </w:pPr>
+      <w:proofErr w:type="gramStart"/>
+      <w:r>
+        <w:t>Options(</w:t>
+      </w:r>
+      <w:proofErr w:type="gramEnd"/>
+      <w:r>
+        <w:t xml:space="preserve">): </w:t>
+      </w:r>
+      <w:r>
+        <w:rPr>
+          <w:i/>
+        </w:rPr>
+        <w:t>Displays a list of available options</w:t>
+      </w:r>
+    </w:p>
+    <w:p>
+      <w:pPr>
+        <w:pStyle w:val="ListParagraph"/>
+        <w:numPr>
+          <w:ilvl w:val="0"/>
+          <w:numId w:val="5"/>
+        </w:numPr>
+        <w:spacing w:after="160" w:line="259" w:lineRule="auto"/>
+      </w:pPr>
+      <w:proofErr w:type="gramStart"/>
+      <w:r>
+        <w:t>Instructions(</w:t>
+      </w:r>
+      <w:proofErr w:type="gramEnd"/>
+      <w:r>
+        <w:t xml:space="preserve">): </w:t>
+      </w:r>
+      <w:r>
+        <w:rPr>
+          <w:i/>
+        </w:rPr>
+        <w:t>Displays the instructions for the game</w:t>
+      </w:r>
+    </w:p>
+    <w:p>
+      <w:pPr>
+        <w:spacing w:after="160" w:line="259" w:lineRule="auto"/>
+        <w:rPr>
+          <w:b/>
+        </w:rPr>
+      </w:pPr>
+      <w:r>
+        <w:rPr>
+          <w:b/>
+        </w:rPr>
+        <w:t>Player</w:t>
+      </w:r>
+    </w:p>
+    <w:p>
+      <w:pPr>
+        <w:spacing w:after="160" w:line="259" w:lineRule="auto"/>
+      </w:pPr>
+      <w:r>
+        <w:t xml:space="preserve">This class is used to store parameters that each player will need that track their </w:t>
+      </w:r>
+      <w:r>
+        <w:t>scores.</w:t>
+      </w:r>
+    </w:p>
+    <w:p>
+      <w:pPr>
+        <w:spacing w:after="160" w:line="259" w:lineRule="auto"/>
+      </w:pPr>
+      <w:r>
+        <w:tab/>
+      </w:r>
+      <w:r>
+        <w:t>Fields</w:t>
+      </w:r>
+    </w:p>
+    <w:p>
+      <w:pPr>
+        <w:pStyle w:val="ListParagraph"/>
+        <w:numPr>
+          <w:ilvl w:val="0"/>
+          <w:numId w:val="5"/>
+        </w:numPr>
+        <w:spacing w:after="160" w:line="259" w:lineRule="auto"/>
+      </w:pPr>
+      <w:proofErr w:type="gramStart"/>
+      <w:r>
+        <w:t>Score :</w:t>
+      </w:r>
+      <w:proofErr w:type="gramEnd"/>
+      <w:r>
+        <w:t xml:space="preserve"> </w:t>
+      </w:r>
+      <w:r>
+        <w:rPr>
+          <w:i/>
+        </w:rPr>
+        <w:t>score of the player</w:t>
+      </w:r>
+    </w:p>
+    <w:p>
+      <w:pPr>
+        <w:pStyle w:val="ListParagraph"/>
+        <w:numPr>
+          <w:ilvl w:val="0"/>
+          <w:numId w:val="5"/>
+        </w:numPr>
+        <w:spacing w:after="160" w:line="259" w:lineRule="auto"/>
+      </w:pPr>
+      <w:proofErr w:type="spellStart"/>
+      <w:proofErr w:type="gramStart"/>
+      <w:r>
+        <w:t>numOfMoves</w:t>
+      </w:r>
+      <w:proofErr w:type="spellEnd"/>
+      <w:r>
+        <w:t xml:space="preserve"> :</w:t>
+      </w:r>
+      <w:proofErr w:type="gramEnd"/>
+      <w:r>
+        <w:t xml:space="preserve"> Store the numbers of moves the player has made.</w:t>
+      </w:r>
+    </w:p>
+    <w:p>
+      <w:pPr>
+        <w:spacing w:after="160" w:line="259" w:lineRule="auto"/>
+        <w:ind w:left="720"/>
+      </w:pPr>
+      <w:r>
+        <w:t>Methods</w:t>
+      </w:r>
+    </w:p>
+    <w:p>
+      <w:pPr>
+        <w:pStyle w:val="ListParagraph"/>
+        <w:numPr>
+          <w:ilvl w:val="0"/>
+          <w:numId w:val="5"/>
+        </w:numPr>
+        <w:spacing w:after="160" w:line="259" w:lineRule="auto"/>
+      </w:pPr>
+      <w:proofErr w:type="spellStart"/>
+      <w:proofErr w:type="gramStart"/>
+      <w:r>
+        <w:t>getScore</w:t>
+      </w:r>
+      <w:proofErr w:type="spellEnd"/>
+      <w:r>
+        <w:t>(</w:t>
+      </w:r>
+      <w:proofErr w:type="gramEnd"/>
+      <w:r>
+        <w:t xml:space="preserve">) : </w:t>
+      </w:r>
+      <w:r>
+        <w:rPr>
+          <w:i/>
+        </w:rPr>
+        <w:t>retrieves the score of the player object</w:t>
+      </w:r>
+    </w:p>
+    <w:p>
+      <w:pPr>
+        <w:pStyle w:val="ListParagraph"/>
+        <w:numPr>
+          <w:ilvl w:val="0"/>
+          <w:numId w:val="5"/>
+        </w:numPr>
+        <w:spacing w:after="160" w:line="259" w:lineRule="auto"/>
+      </w:pPr>
+      <w:proofErr w:type="spellStart"/>
+      <w:proofErr w:type="gramStart"/>
+      <w:r>
+        <w:t>setScore</w:t>
+      </w:r>
+      <w:proofErr w:type="spellEnd"/>
+      <w:r>
+        <w:t>(</w:t>
+      </w:r>
+      <w:proofErr w:type="gramEnd"/>
+      <w:r>
+        <w:t xml:space="preserve">) : </w:t>
+      </w:r>
+      <w:r>
+        <w:rPr>
+          <w:i/>
+        </w:rPr>
+        <w:t>Sets the score of the player object</w:t>
+      </w:r>
+    </w:p>
+    <w:p>
+      <w:pPr>
+        <w:pStyle w:val="ListParagraph"/>
+        <w:numPr>
+          <w:ilvl w:val="0"/>
+          <w:numId w:val="5"/>
+        </w:numPr>
+        <w:spacing w:after="160" w:line="259" w:lineRule="auto"/>
+      </w:pPr>
+      <w:proofErr w:type="spellStart"/>
+      <w:proofErr w:type="gramStart"/>
+      <w:r>
+        <w:t>incrementMoves</w:t>
+      </w:r>
+      <w:proofErr w:type="spellEnd"/>
+      <w:r>
+        <w:t>(</w:t>
+      </w:r>
+      <w:proofErr w:type="gramEnd"/>
+      <w:r>
+        <w:t xml:space="preserve">) : Used to increment the </w:t>
+      </w:r>
+      <w:proofErr w:type="spellStart"/>
+      <w:r>
+        <w:t>numOfMoves</w:t>
+      </w:r>
+      <w:proofErr w:type="spellEnd"/>
+      <w:r>
+        <w:t xml:space="preserve"> by one </w:t>
+      </w:r>
+      <w:r>
+        <w:t>when ran()</w:t>
+      </w:r>
+    </w:p>
+    <w:p>
+      <w:pPr>
+        <w:spacing w:after="160" w:line="259" w:lineRule="auto"/>
+        <w:rPr>
+          <w:b/>
+        </w:rPr>
+      </w:pPr>
+      <w:r>
+        <w:rPr>
+          <w:b/>
+        </w:rPr>
+        <w:t>Game</w:t>
+      </w:r>
+    </w:p>
+    <w:p>
+      <w:pPr>
+        <w:spacing w:after="160" w:line="259" w:lineRule="auto"/>
+      </w:pPr>
+      <w:r>
+        <w:t>This class is used to take in user input and displaying the game board visually to the user as well as the save and load games by creating board object.</w:t>
+      </w:r>
+    </w:p>
+    <w:p>
+      <w:pPr>
+        <w:spacing w:after="160" w:line="259" w:lineRule="auto"/>
+      </w:pPr>
+      <w:r>
+        <w:rPr>
+          <w:b/>
+        </w:rPr>
+        <w:tab/>
+      </w:r>
+      <w:r>
+        <w:t>Fields</w:t>
+      </w:r>
+    </w:p>
+    <w:p>
+      <w:pPr>
+        <w:pStyle w:val="ListParagraph"/>
+        <w:numPr>
+          <w:ilvl w:val="0"/>
+          <w:numId w:val="5"/>
+        </w:numPr>
+        <w:spacing w:after="160" w:line="259" w:lineRule="auto"/>
+        <w:rPr>
+          <w:b/>
+        </w:rPr>
+      </w:pPr>
+      <w:proofErr w:type="gramStart"/>
+      <w:r>
+        <w:t>board :</w:t>
+      </w:r>
+      <w:proofErr w:type="gramEnd"/>
+      <w:r>
+        <w:t xml:space="preserve"> </w:t>
+      </w:r>
+      <w:r>
+        <w:rPr>
+          <w:i/>
+        </w:rPr>
+        <w:t>An instance of the board class</w:t>
+      </w:r>
+    </w:p>
+    <w:p>
+      <w:pPr>
+        <w:spacing w:after="160" w:line="259" w:lineRule="auto"/>
+        <w:ind w:left="720"/>
+      </w:pPr>
+      <w:r>
+        <w:t>Methods</w:t>
+      </w:r>
+    </w:p>
+    <w:p>
+      <w:pPr>
+        <w:pStyle w:val="ListParagraph"/>
+        <w:numPr>
+          <w:ilvl w:val="0"/>
+          <w:numId w:val="5"/>
+        </w:numPr>
+        <w:spacing w:after="160" w:line="259" w:lineRule="auto"/>
+      </w:pPr>
+      <w:proofErr w:type="spellStart"/>
+      <w:proofErr w:type="gramStart"/>
+      <w:r>
+        <w:t>newGame</w:t>
+      </w:r>
+      <w:proofErr w:type="spellEnd"/>
+      <w:r>
+        <w:t>(</w:t>
+      </w:r>
+      <w:proofErr w:type="gramEnd"/>
+      <w:r>
+        <w:t xml:space="preserve">) : </w:t>
+      </w:r>
+      <w:r>
+        <w:rPr>
+          <w:i/>
+        </w:rPr>
+        <w:t>creates in a brand new game.</w:t>
+      </w:r>
+    </w:p>
+    <w:p>
+      <w:pPr>
+        <w:pStyle w:val="ListParagraph"/>
+        <w:numPr>
+          <w:ilvl w:val="0"/>
+          <w:numId w:val="5"/>
+        </w:numPr>
+        <w:spacing w:after="160" w:line="259" w:lineRule="auto"/>
+      </w:pPr>
+      <w:proofErr w:type="spellStart"/>
+      <w:proofErr w:type="gramStart"/>
+      <w:r>
+        <w:t>loadGame</w:t>
+      </w:r>
+      <w:proofErr w:type="spellEnd"/>
+      <w:r>
+        <w:t>(</w:t>
+      </w:r>
+      <w:proofErr w:type="gramEnd"/>
+      <w:r>
+        <w:t>) : loads in game from a JSON file and then uses it to assign a board object with the save data.</w:t>
+      </w:r>
+    </w:p>
+    <w:p>
+      <w:pPr>
+        <w:pStyle w:val="ListParagraph"/>
+        <w:numPr>
+          <w:ilvl w:val="0"/>
+          <w:numId w:val="5"/>
+        </w:numPr>
+        <w:spacing w:after="160" w:line="259" w:lineRule="auto"/>
+      </w:pPr>
+      <w:proofErr w:type="gramStart"/>
+      <w:r>
+        <w:t>save(</w:t>
+      </w:r>
+      <w:proofErr w:type="gramEnd"/>
+      <w:r>
+        <w:t xml:space="preserve">) : </w:t>
+      </w:r>
+      <w:r>
+        <w:rPr>
+          <w:i/>
+        </w:rPr>
+        <w:t xml:space="preserve">saves the game by saving the board object to a </w:t>
+      </w:r>
+      <w:proofErr w:type="spellStart"/>
+      <w:r>
+        <w:rPr>
+          <w:i/>
+        </w:rPr>
+        <w:t>json</w:t>
+      </w:r>
+      <w:proofErr w:type="spellEnd"/>
+      <w:r>
+        <w:rPr>
+          <w:i/>
+        </w:rPr>
+        <w:t xml:space="preserve"> file.</w:t>
+      </w:r>
+    </w:p>
+    <w:p>
+      <w:pPr>
+        <w:pStyle w:val="ListParagraph"/>
+        <w:numPr>
+          <w:ilvl w:val="0"/>
+          <w:numId w:val="5"/>
+        </w:numPr>
+        <w:spacing w:after="160" w:line="259" w:lineRule="auto"/>
+      </w:pPr>
+      <w:proofErr w:type="spellStart"/>
+      <w:proofErr w:type="gramStart"/>
+      <w:r>
+        <w:t>displayBoard</w:t>
+      </w:r>
+      <w:proofErr w:type="spellEnd"/>
+      <w:r>
+        <w:t>(</w:t>
+      </w:r>
+      <w:proofErr w:type="gramEnd"/>
+      <w:r>
+        <w:t xml:space="preserve">) : </w:t>
+      </w:r>
+      <w:r>
+        <w:rPr>
+          <w:i/>
+        </w:rPr>
+        <w:t>displays the board from the board object</w:t>
+      </w:r>
+    </w:p>
+    <w:p>
+      <w:pPr>
+        <w:pStyle w:val="ListParagraph"/>
+        <w:numPr>
+          <w:ilvl w:val="0"/>
+          <w:numId w:val="5"/>
+        </w:numPr>
+        <w:spacing w:after="160" w:line="259" w:lineRule="auto"/>
+      </w:pPr>
+      <w:proofErr w:type="spellStart"/>
+      <w:proofErr w:type="gramStart"/>
+      <w:r>
+        <w:t>displayScore</w:t>
+      </w:r>
+      <w:proofErr w:type="spellEnd"/>
+      <w:r>
+        <w:t>(</w:t>
+      </w:r>
+      <w:proofErr w:type="gramEnd"/>
+      <w:r>
+        <w:t xml:space="preserve">) : </w:t>
+      </w:r>
+      <w:r>
+        <w:rPr>
+          <w:i/>
+        </w:rPr>
+        <w:t>displays the score of the players.</w:t>
+      </w:r>
+    </w:p>
+    <w:p>
+      <w:pPr>
+        <w:pStyle w:val="ListParagraph"/>
+        <w:numPr>
+          <w:ilvl w:val="0"/>
+          <w:numId w:val="5"/>
+        </w:numPr>
+        <w:spacing w:after="160" w:line="259" w:lineRule="auto"/>
+      </w:pPr>
+      <w:proofErr w:type="gramStart"/>
+      <w:r>
+        <w:t>play(</w:t>
+      </w:r>
+      <w:proofErr w:type="gramEnd"/>
+      <w:r>
+        <w:t xml:space="preserve">) : </w:t>
+      </w:r>
+      <w:r>
+        <w:rPr>
+          <w:i/>
+        </w:rPr>
+        <w:t>Takes in the user inputs when the game is active and end the game with the game becomes inactive.</w:t>
+      </w:r>
+    </w:p>
+    <w:p>
+      <w:pPr>
+        <w:pStyle w:val="ListParagraph"/>
+        <w:numPr>
+          <w:ilvl w:val="0"/>
+          <w:numId w:val="5"/>
+        </w:numPr>
+        <w:spacing w:after="160" w:line="259" w:lineRule="auto"/>
+      </w:pPr>
+      <w:proofErr w:type="spellStart"/>
+      <w:proofErr w:type="gramStart"/>
+      <w:r>
+        <w:t>playAI</w:t>
+      </w:r>
+      <w:proofErr w:type="spellEnd"/>
+      <w:r>
+        <w:t>(</w:t>
+      </w:r>
+      <w:proofErr w:type="gramEnd"/>
+      <w:r>
+        <w:t xml:space="preserve">) : </w:t>
+      </w:r>
+      <w:r>
+        <w:rPr>
+          <w:i/>
+        </w:rPr>
+        <w:t xml:space="preserve">takes in user input and plays the game like play() however </w:t>
+      </w:r>
+      <w:r>
+        <w:rPr>
+          <w:i/>
+        </w:rPr>
+        <w:t>when it’s players 2 turn is gets the list of valid moves and chooses a random valid move to input</w:t>
+      </w:r>
+    </w:p>
+    <w:p>
+      <w:pPr>
+        <w:pStyle w:val="ListParagraph"/>
+        <w:numPr>
+          <w:ilvl w:val="0"/>
+          <w:numId w:val="5"/>
+        </w:numPr>
+        <w:spacing w:after="160" w:line="259" w:lineRule="auto"/>
+      </w:pPr>
+      <w:proofErr w:type="spellStart"/>
+      <w:proofErr w:type="gramStart"/>
+      <w:r>
+        <w:t>playAuto</w:t>
+      </w:r>
+      <w:proofErr w:type="spellEnd"/>
+      <w:r>
+        <w:t>(</w:t>
+      </w:r>
+      <w:proofErr w:type="gramEnd"/>
+      <w:r>
+        <w:t xml:space="preserve">) : </w:t>
+      </w:r>
+      <w:r>
+        <w:rPr>
+          <w:i/>
+        </w:rPr>
+        <w:t xml:space="preserve">It chooses whether to run play() or </w:t>
+      </w:r>
+      <w:proofErr w:type="spellStart"/>
+      <w:r>
+        <w:rPr>
+          <w:i/>
+        </w:rPr>
+        <w:t>playAI</w:t>
+      </w:r>
+      <w:proofErr w:type="spellEnd"/>
+      <w:r>
+        <w:rPr>
+          <w:i/>
+        </w:rPr>
+        <w:t>() depending on what the board’s AI field is. This is used for when a game is loaded in.</w:t>
+      </w:r>
+      <w:bookmarkStart w:id="0" w:name="_GoBack"/>
+      <w:bookmarkEnd w:id="0"/>
+      <w:r>
+        <w:br w:type="page"/>
+      </w:r>
+    </w:p>
+    <w:p>
+      <w:pPr>
+        <w:spacing w:after="160" w:line="259" w:lineRule="auto"/>
+        <w:rPr>
+          <w:b/>
+        </w:rPr>
+      </w:pPr>
+      <w:r>
+        <w:rPr>
+          <w:b/>
+        </w:rPr>
+        <w:lastRenderedPageBreak/>
+        <w:t>Board</w:t>
+      </w:r>
+    </w:p>
+    <w:p>
+      <w:pPr>
+        <w:spacing w:after="160" w:line="259" w:lineRule="auto"/>
+      </w:pPr>
+      <w:r>
+        <w:t>The board class is used for creating the game itself in terms of the board, where the pieces are, who’s turn it is and the validation and flipping of pieces.</w:t>
+      </w:r>
+    </w:p>
+    <w:p>
+      <w:pPr>
+        <w:spacing w:after="160" w:line="259" w:lineRule="auto"/>
+      </w:pPr>
+      <w:r>
+        <w:tab/>
+        <w:t>Fields</w:t>
+      </w:r>
+    </w:p>
+    <w:p>
+      <w:pPr>
+        <w:pStyle w:val="ListParagraph"/>
+        <w:numPr>
+          <w:ilvl w:val="0"/>
+          <w:numId w:val="5"/>
+        </w:numPr>
+        <w:spacing w:after="160" w:line="259" w:lineRule="auto"/>
+      </w:pPr>
+      <w:proofErr w:type="gramStart"/>
+      <w:r>
+        <w:t>grid :</w:t>
+      </w:r>
+      <w:proofErr w:type="gramEnd"/>
+      <w:r>
+        <w:t xml:space="preserve"> </w:t>
+      </w:r>
+      <w:r>
+        <w:rPr>
+          <w:i/>
+        </w:rPr>
+        <w:t>A 2d array that score where the players counters are</w:t>
+      </w:r>
+    </w:p>
+    <w:p>
+      <w:pPr>
+        <w:pStyle w:val="ListParagraph"/>
+        <w:numPr>
+          <w:ilvl w:val="0"/>
+          <w:numId w:val="5"/>
+        </w:numPr>
+        <w:spacing w:after="160" w:line="259" w:lineRule="auto"/>
+        <w:rPr>
+          <w:i/>
+        </w:rPr>
+      </w:pPr>
+      <w:r>
+        <w:t>player</w:t>
+      </w:r>
+      <w:proofErr w:type="gramStart"/>
+      <w:r>
+        <w:t>1 :</w:t>
+      </w:r>
+      <w:proofErr w:type="gramEnd"/>
+      <w:r>
+        <w:t xml:space="preserve"> </w:t>
+      </w:r>
+      <w:r>
+        <w:rPr>
+          <w:i/>
+        </w:rPr>
+        <w:t>A instance of the player class for player1</w:t>
+      </w:r>
+    </w:p>
+    <w:p>
+      <w:pPr>
+        <w:pStyle w:val="ListParagraph"/>
+        <w:numPr>
+          <w:ilvl w:val="0"/>
+          <w:numId w:val="5"/>
+        </w:numPr>
+        <w:spacing w:after="160" w:line="259" w:lineRule="auto"/>
+      </w:pPr>
+      <w:r>
+        <w:t xml:space="preserve">player </w:t>
+      </w:r>
+      <w:proofErr w:type="gramStart"/>
+      <w:r>
+        <w:t>2 :</w:t>
+      </w:r>
+      <w:proofErr w:type="gramEnd"/>
+      <w:r>
+        <w:t xml:space="preserve"> </w:t>
+      </w:r>
+      <w:r>
+        <w:rPr>
+          <w:i/>
+        </w:rPr>
+        <w:t>A instance of the player class for player2</w:t>
+      </w:r>
+    </w:p>
+    <w:p>
+      <w:pPr>
+        <w:pStyle w:val="ListParagraph"/>
+        <w:numPr>
+          <w:ilvl w:val="0"/>
+          <w:numId w:val="5"/>
+        </w:numPr>
+        <w:spacing w:after="160" w:line="259" w:lineRule="auto"/>
+      </w:pPr>
+      <w:proofErr w:type="gramStart"/>
+      <w:r>
+        <w:t>turn :</w:t>
+      </w:r>
+      <w:proofErr w:type="gramEnd"/>
+      <w:r>
+        <w:t xml:space="preserve"> Stores whom term it is.</w:t>
+      </w:r>
+    </w:p>
+    <w:p>
+      <w:pPr>
+        <w:pStyle w:val="ListParagraph"/>
+        <w:numPr>
+          <w:ilvl w:val="0"/>
+          <w:numId w:val="5"/>
+        </w:numPr>
+        <w:spacing w:after="160" w:line="259" w:lineRule="auto"/>
+      </w:pPr>
+      <w:proofErr w:type="spellStart"/>
+      <w:proofErr w:type="gramStart"/>
+      <w:r>
+        <w:t>gameActive</w:t>
+      </w:r>
+      <w:proofErr w:type="spellEnd"/>
+      <w:r>
+        <w:t xml:space="preserve"> :</w:t>
+      </w:r>
+      <w:proofErr w:type="gramEnd"/>
+      <w:r>
+        <w:t xml:space="preserve"> </w:t>
+      </w:r>
+      <w:r>
+        <w:rPr>
+          <w:i/>
+        </w:rPr>
+        <w:t xml:space="preserve">Used to indicate if the current game is active / Has ended </w:t>
+      </w:r>
+    </w:p>
+    <w:p>
+      <w:pPr>
+        <w:pStyle w:val="ListParagraph"/>
+        <w:numPr>
+          <w:ilvl w:val="0"/>
+          <w:numId w:val="5"/>
+        </w:numPr>
+        <w:spacing w:after="160" w:line="259" w:lineRule="auto"/>
+      </w:pPr>
+      <w:proofErr w:type="gramStart"/>
+      <w:r>
+        <w:t>AI :</w:t>
+      </w:r>
+      <w:proofErr w:type="gramEnd"/>
+      <w:r>
+        <w:t xml:space="preserve"> </w:t>
+      </w:r>
+      <w:r>
+        <w:rPr>
+          <w:i/>
+        </w:rPr>
+        <w:t>Used to store whether the game is against an AI for saving the game.</w:t>
+      </w:r>
+    </w:p>
+    <w:p>
+      <w:pPr>
+        <w:spacing w:after="160" w:line="259" w:lineRule="auto"/>
+        <w:ind w:left="720"/>
+      </w:pPr>
+      <w:r>
+        <w:t>Methods</w:t>
+      </w:r>
+    </w:p>
+    <w:p>
+      <w:pPr>
+        <w:pStyle w:val="ListParagraph"/>
+        <w:numPr>
+          <w:ilvl w:val="0"/>
+          <w:numId w:val="5"/>
+        </w:numPr>
+        <w:spacing w:after="160" w:line="259" w:lineRule="auto"/>
+      </w:pPr>
+      <w:proofErr w:type="gramStart"/>
+      <w:r>
+        <w:t>board(</w:t>
+      </w:r>
+      <w:proofErr w:type="gramEnd"/>
+      <w:r>
+        <w:t xml:space="preserve">) : </w:t>
+      </w:r>
+      <w:r>
+        <w:rPr>
+          <w:i/>
+        </w:rPr>
+        <w:t>The constructor method that sets default values</w:t>
+      </w:r>
+    </w:p>
+    <w:p>
+      <w:pPr>
+        <w:pStyle w:val="ListParagraph"/>
+        <w:numPr>
+          <w:ilvl w:val="0"/>
+          <w:numId w:val="5"/>
+        </w:numPr>
+        <w:spacing w:after="160" w:line="259" w:lineRule="auto"/>
+      </w:pPr>
+      <w:proofErr w:type="spellStart"/>
+      <w:proofErr w:type="gramStart"/>
+      <w:r>
+        <w:t>isGameActive</w:t>
+      </w:r>
+      <w:proofErr w:type="spellEnd"/>
+      <w:r>
+        <w:t>(</w:t>
+      </w:r>
+      <w:proofErr w:type="gramEnd"/>
+      <w:r>
+        <w:t xml:space="preserve">) : </w:t>
+      </w:r>
+      <w:r>
+        <w:rPr>
+          <w:i/>
+        </w:rPr>
+        <w:t xml:space="preserve">accessor method of </w:t>
+      </w:r>
+      <w:proofErr w:type="spellStart"/>
+      <w:r>
+        <w:rPr>
+          <w:i/>
+        </w:rPr>
+        <w:t>gameActive</w:t>
+      </w:r>
+      <w:proofErr w:type="spellEnd"/>
+      <w:r>
+        <w:rPr>
+          <w:i/>
+        </w:rPr>
+        <w:t xml:space="preserve"> field</w:t>
+      </w:r>
+    </w:p>
+    <w:p>
+      <w:pPr>
+        <w:pStyle w:val="ListParagraph"/>
+        <w:numPr>
+          <w:ilvl w:val="0"/>
+          <w:numId w:val="5"/>
+        </w:numPr>
+        <w:spacing w:after="160" w:line="259" w:lineRule="auto"/>
+      </w:pPr>
+      <w:proofErr w:type="gramStart"/>
+      <w:r>
+        <w:t>score(</w:t>
+      </w:r>
+      <w:proofErr w:type="gramEnd"/>
+      <w:r>
+        <w:t xml:space="preserve">) : </w:t>
+      </w:r>
+      <w:r>
+        <w:rPr>
+          <w:i/>
+        </w:rPr>
+        <w:t>Used for getting the score of the player that is passed through.</w:t>
+      </w:r>
+    </w:p>
+    <w:p>
+      <w:pPr>
+        <w:pStyle w:val="ListParagraph"/>
+        <w:numPr>
+          <w:ilvl w:val="0"/>
+          <w:numId w:val="5"/>
+        </w:numPr>
+        <w:spacing w:after="160" w:line="259" w:lineRule="auto"/>
+      </w:pPr>
+      <w:proofErr w:type="spellStart"/>
+      <w:proofErr w:type="gramStart"/>
+      <w:r>
+        <w:t>isAI</w:t>
+      </w:r>
+      <w:proofErr w:type="spellEnd"/>
+      <w:r>
+        <w:t>(</w:t>
+      </w:r>
+      <w:proofErr w:type="gramEnd"/>
+      <w:r>
+        <w:t xml:space="preserve">) : </w:t>
+      </w:r>
+      <w:r>
+        <w:rPr>
+          <w:i/>
+        </w:rPr>
+        <w:t xml:space="preserve">accessor method of </w:t>
+      </w:r>
+      <w:r>
+        <w:rPr>
+          <w:i/>
+        </w:rPr>
+        <w:t>AI</w:t>
+      </w:r>
+      <w:r>
+        <w:rPr>
+          <w:i/>
+        </w:rPr>
+        <w:t xml:space="preserve"> field</w:t>
+      </w:r>
+      <w:r>
+        <w:rPr>
+          <w:i/>
+        </w:rPr>
+        <w:t>.</w:t>
+      </w:r>
+    </w:p>
+    <w:p>
+      <w:pPr>
+        <w:pStyle w:val="ListParagraph"/>
+        <w:numPr>
+          <w:ilvl w:val="0"/>
+          <w:numId w:val="5"/>
+        </w:numPr>
+        <w:spacing w:after="160" w:line="259" w:lineRule="auto"/>
+      </w:pPr>
+      <w:proofErr w:type="spellStart"/>
+      <w:proofErr w:type="gramStart"/>
+      <w:r>
+        <w:t>setAI</w:t>
+      </w:r>
+      <w:proofErr w:type="spellEnd"/>
+      <w:r>
+        <w:t>(</w:t>
+      </w:r>
+      <w:proofErr w:type="gramEnd"/>
+      <w:r>
+        <w:t xml:space="preserve">) : </w:t>
+      </w:r>
+      <w:r>
+        <w:rPr>
+          <w:i/>
+        </w:rPr>
+        <w:t>sets method the AI field.</w:t>
+      </w:r>
+    </w:p>
+    <w:p>
+      <w:pPr>
+        <w:pStyle w:val="ListParagraph"/>
+        <w:numPr>
+          <w:ilvl w:val="0"/>
+          <w:numId w:val="5"/>
+        </w:numPr>
+        <w:spacing w:after="160" w:line="259" w:lineRule="auto"/>
+      </w:pPr>
+      <w:proofErr w:type="spellStart"/>
+      <w:proofErr w:type="gramStart"/>
+      <w:r>
+        <w:t>getGrid</w:t>
+      </w:r>
+      <w:proofErr w:type="spellEnd"/>
+      <w:r>
+        <w:t>(</w:t>
+      </w:r>
+      <w:proofErr w:type="gramEnd"/>
+      <w:r>
+        <w:t xml:space="preserve">) : </w:t>
+      </w:r>
+      <w:r>
+        <w:rPr>
+          <w:i/>
+        </w:rPr>
+        <w:t>Re</w:t>
+      </w:r>
+      <w:r>
+        <w:rPr>
+          <w:i/>
+        </w:rPr>
+        <w:t>turns</w:t>
+      </w:r>
+      <w:r>
+        <w:rPr>
+          <w:i/>
+        </w:rPr>
+        <w:t xml:space="preserve"> the 2d array in grid</w:t>
+      </w:r>
+    </w:p>
+    <w:p>
+      <w:pPr>
+        <w:pStyle w:val="ListParagraph"/>
+        <w:numPr>
+          <w:ilvl w:val="0"/>
+          <w:numId w:val="5"/>
+        </w:numPr>
+        <w:spacing w:after="160" w:line="259" w:lineRule="auto"/>
+      </w:pPr>
+      <w:proofErr w:type="spellStart"/>
+      <w:proofErr w:type="gramStart"/>
+      <w:r>
+        <w:t>validMoves</w:t>
+      </w:r>
+      <w:proofErr w:type="spellEnd"/>
+      <w:r>
+        <w:t>(</w:t>
+      </w:r>
+      <w:proofErr w:type="gramEnd"/>
+      <w:r>
+        <w:t>) : Used for getting a list of valid moves for the player passed to it.</w:t>
+      </w:r>
+    </w:p>
+    <w:p>
+      <w:pPr>
+        <w:pStyle w:val="ListParagraph"/>
+        <w:numPr>
+          <w:ilvl w:val="0"/>
+          <w:numId w:val="5"/>
+        </w:numPr>
+        <w:spacing w:after="160" w:line="259" w:lineRule="auto"/>
+      </w:pPr>
+      <w:proofErr w:type="spellStart"/>
+      <w:proofErr w:type="gramStart"/>
+      <w:r>
+        <w:t>countersToFlip</w:t>
+      </w:r>
+      <w:proofErr w:type="spellEnd"/>
+      <w:r>
+        <w:t>(</w:t>
+      </w:r>
+      <w:proofErr w:type="gramEnd"/>
+      <w:r>
+        <w:t xml:space="preserve">) : </w:t>
+      </w:r>
+      <w:r>
+        <w:rPr>
+          <w:i/>
+        </w:rPr>
+        <w:t>Used to works out if the players has counters that can be flipped at a defined location on the board.</w:t>
+      </w:r>
+    </w:p>
+    <w:p>
+      <w:pPr>
+        <w:pStyle w:val="ListParagraph"/>
+        <w:numPr>
+          <w:ilvl w:val="0"/>
+          <w:numId w:val="5"/>
+        </w:numPr>
+        <w:spacing w:after="160" w:line="259" w:lineRule="auto"/>
+      </w:pPr>
+      <w:proofErr w:type="spellStart"/>
+      <w:proofErr w:type="gramStart"/>
+      <w:r>
+        <w:t>calculateScore</w:t>
+      </w:r>
+      <w:proofErr w:type="spellEnd"/>
+      <w:r>
+        <w:t>(</w:t>
+      </w:r>
+      <w:proofErr w:type="gramEnd"/>
+      <w:r>
+        <w:t xml:space="preserve">) : </w:t>
+      </w:r>
+      <w:r>
+        <w:rPr>
+          <w:i/>
+        </w:rPr>
+        <w:t>Used to calculate the score of each player at the end of turn</w:t>
+      </w:r>
+    </w:p>
+    <w:p>
+      <w:pPr>
+        <w:pStyle w:val="ListParagraph"/>
+        <w:numPr>
+          <w:ilvl w:val="0"/>
+          <w:numId w:val="5"/>
+        </w:numPr>
+        <w:spacing w:after="160" w:line="259" w:lineRule="auto"/>
+      </w:pPr>
+      <w:proofErr w:type="spellStart"/>
+      <w:proofErr w:type="gramStart"/>
+      <w:r>
+        <w:t>endTurn</w:t>
+      </w:r>
+      <w:proofErr w:type="spellEnd"/>
+      <w:r>
+        <w:t>(</w:t>
+      </w:r>
+      <w:proofErr w:type="gramEnd"/>
+      <w:r>
+        <w:t xml:space="preserve">) : </w:t>
+      </w:r>
+      <w:r>
+        <w:rPr>
+          <w:i/>
+        </w:rPr>
+        <w:t xml:space="preserve">This function is ran at the end of a turn and </w:t>
+      </w:r>
+      <w:r>
+        <w:rPr>
+          <w:i/>
+        </w:rPr>
+        <w:t>checks if both players have valid moves to determine if the game should end, check whether the next players has any valid moves to make and switches to them if they do.</w:t>
+      </w:r>
+    </w:p>
+    <w:p>
+      <w:pPr>
+        <w:pStyle w:val="ListParagraph"/>
+        <w:numPr>
+          <w:ilvl w:val="0"/>
+          <w:numId w:val="5"/>
+        </w:numPr>
+        <w:spacing w:after="160" w:line="259" w:lineRule="auto"/>
+      </w:pPr>
+      <w:proofErr w:type="spellStart"/>
+      <w:proofErr w:type="gramStart"/>
+      <w:r>
+        <w:t>runTurn</w:t>
+      </w:r>
+      <w:proofErr w:type="spellEnd"/>
+      <w:r>
+        <w:t>(</w:t>
+      </w:r>
+      <w:proofErr w:type="gramEnd"/>
+      <w:r>
+        <w:t xml:space="preserve">) : </w:t>
+      </w:r>
+      <w:r>
+        <w:rPr>
+          <w:i/>
+        </w:rPr>
+        <w:t xml:space="preserve">Takes in the players input and checks if it is a valid input and if it is, checks if it’s valid, if so then places the piece and calls the flip counter method then ends by calling </w:t>
+      </w:r>
+      <w:proofErr w:type="spellStart"/>
+      <w:r>
+        <w:rPr>
+          <w:i/>
+        </w:rPr>
+        <w:t>endTurn</w:t>
+      </w:r>
+      <w:proofErr w:type="spellEnd"/>
+      <w:r>
+        <w:rPr>
+          <w:i/>
+        </w:rPr>
+        <w:t>(). If input isn’t valid it then returns false to the class calling it.</w:t>
+      </w:r>
+    </w:p>
+    <w:p>
+      <w:pPr>
+        <w:pStyle w:val="ListParagraph"/>
+        <w:numPr>
+          <w:ilvl w:val="0"/>
+          <w:numId w:val="5"/>
+        </w:numPr>
+        <w:spacing w:after="160" w:line="259" w:lineRule="auto"/>
+      </w:pPr>
+      <w:proofErr w:type="spellStart"/>
+      <w:proofErr w:type="gramStart"/>
+      <w:r>
+        <w:t>flipCounters</w:t>
+      </w:r>
+      <w:proofErr w:type="spellEnd"/>
+      <w:r>
+        <w:t>(</w:t>
+      </w:r>
+      <w:proofErr w:type="gramEnd"/>
+      <w:r>
+        <w:t xml:space="preserve">) : </w:t>
+      </w:r>
+      <w:r>
+        <w:rPr>
+          <w:i/>
+        </w:rPr>
+        <w:t xml:space="preserve">by passing it a player and cord and it flips the counters that are valid to be flipped. </w:t>
+      </w:r>
+    </w:p>
+    <w:p>
+      <w:pPr>
+        <w:pStyle w:val="ListParagraph"/>
+        <w:numPr>
+          <w:ilvl w:val="0"/>
+          <w:numId w:val="5"/>
+        </w:numPr>
+        <w:spacing w:after="160" w:line="259" w:lineRule="auto"/>
+      </w:pPr>
+      <w:r>
+        <w:rPr>
+          <w:b/>
+        </w:rPr>
         <w:br w:type="page"/>
       </w:r>
     </w:p>
@@ -12445,6 +13687,121 @@
     </w:lvl>
   </w:abstractNum>
   <w:abstractNum w:abstractNumId="2" w15:restartNumberingAfterBreak="0">
+    <w:nsid w:val="455A4616"/>
+    <w:multiLevelType w:val="hybridMultilevel"/>
+    <w:tmpl w:val="3A26408C"/>
+    <w:lvl w:ilvl="0" w:tplc="EC38AE9C">
+      <w:numFmt w:val="bullet"/>
+      <w:lvlText w:val="-"/>
+      <w:lvlJc w:val="left"/>
+      <w:pPr>
+        <w:ind w:left="1800" w:hanging="360"/>
+      </w:pPr>
+      <w:rPr>
+        <w:rFonts w:ascii="Times New Roman" w:eastAsia="Times New Roman" w:hAnsi="Times New Roman" w:cs="Times New Roman" w:hint="default"/>
+        <w:b w:val="0"/>
+        <w:i w:val="0"/>
+        <w:sz w:val="24"/>
+      </w:rPr>
+    </w:lvl>
+    <w:lvl w:ilvl="1" w:tplc="04090003" w:tentative="1">
+      <w:start w:val="1"/>
+      <w:numFmt w:val="bullet"/>
+      <w:lvlText w:val="o"/>
+      <w:lvlJc w:val="left"/>
+      <w:pPr>
+        <w:ind w:left="2520" w:hanging="360"/>
+      </w:pPr>
+      <w:rPr>
+        <w:rFonts w:ascii="Courier New" w:hAnsi="Courier New" w:cs="Courier New" w:hint="default"/>
+      </w:rPr>
+    </w:lvl>
+    <w:lvl w:ilvl="2" w:tplc="04090005" w:tentative="1">
+      <w:start w:val="1"/>
+      <w:numFmt w:val="bullet"/>
+      <w:lvlText w:val=""/>
+      <w:lvlJc w:val="left"/>
+      <w:pPr>
+        <w:ind w:left="3240" w:hanging="360"/>
+      </w:pPr>
+      <w:rPr>
+        <w:rFonts w:ascii="Wingdings" w:hAnsi="Wingdings" w:hint="default"/>
+      </w:rPr>
+    </w:lvl>
+    <w:lvl w:ilvl="3" w:tplc="04090001" w:tentative="1">
+      <w:start w:val="1"/>
+      <w:numFmt w:val="bullet"/>
+      <w:lvlText w:val=""/>
+      <w:lvlJc w:val="left"/>
+      <w:pPr>
+        <w:ind w:left="3960" w:hanging="360"/>
+      </w:pPr>
+      <w:rPr>
+        <w:rFonts w:ascii="Symbol" w:hAnsi="Symbol" w:hint="default"/>
+      </w:rPr>
+    </w:lvl>
+    <w:lvl w:ilvl="4" w:tplc="04090003" w:tentative="1">
+      <w:start w:val="1"/>
+      <w:numFmt w:val="bullet"/>
+      <w:lvlText w:val="o"/>
+      <w:lvlJc w:val="left"/>
+      <w:pPr>
+        <w:ind w:left="4680" w:hanging="360"/>
+      </w:pPr>
+      <w:rPr>
+        <w:rFonts w:ascii="Courier New" w:hAnsi="Courier New" w:cs="Courier New" w:hint="default"/>
+      </w:rPr>
+    </w:lvl>
+    <w:lvl w:ilvl="5" w:tplc="04090005" w:tentative="1">
+      <w:start w:val="1"/>
+      <w:numFmt w:val="bullet"/>
+      <w:lvlText w:val=""/>
+      <w:lvlJc w:val="left"/>
+      <w:pPr>
+        <w:ind w:left="5400" w:hanging="360"/>
+      </w:pPr>
+      <w:rPr>
+        <w:rFonts w:ascii="Wingdings" w:hAnsi="Wingdings" w:hint="default"/>
+      </w:rPr>
+    </w:lvl>
+    <w:lvl w:ilvl="6" w:tplc="04090001" w:tentative="1">
+      <w:start w:val="1"/>
+      <w:numFmt w:val="bullet"/>
+      <w:lvlText w:val=""/>
+      <w:lvlJc w:val="left"/>
+      <w:pPr>
+        <w:ind w:left="6120" w:hanging="360"/>
+      </w:pPr>
+      <w:rPr>
+        <w:rFonts w:ascii="Symbol" w:hAnsi="Symbol" w:hint="default"/>
+      </w:rPr>
+    </w:lvl>
+    <w:lvl w:ilvl="7" w:tplc="04090003" w:tentative="1">
+      <w:start w:val="1"/>
+      <w:numFmt w:val="bullet"/>
+      <w:lvlText w:val="o"/>
+      <w:lvlJc w:val="left"/>
+      <w:pPr>
+        <w:ind w:left="6840" w:hanging="360"/>
+      </w:pPr>
+      <w:rPr>
+        <w:rFonts w:ascii="Courier New" w:hAnsi="Courier New" w:cs="Courier New" w:hint="default"/>
+      </w:rPr>
+    </w:lvl>
+    <w:lvl w:ilvl="8" w:tplc="04090005" w:tentative="1">
+      <w:start w:val="1"/>
+      <w:numFmt w:val="bullet"/>
+      <w:lvlText w:val=""/>
+      <w:lvlJc w:val="left"/>
+      <w:pPr>
+        <w:ind w:left="7560" w:hanging="360"/>
+      </w:pPr>
+      <w:rPr>
+        <w:rFonts w:ascii="Wingdings" w:hAnsi="Wingdings" w:hint="default"/>
+      </w:rPr>
+    </w:lvl>
+  </w:abstractNum>
+  <w:abstractNum w:abstractNumId="3" w15:restartNumberingAfterBreak="0">
     <w:nsid w:val="49866624"/>
     <w:multiLevelType w:val="hybridMultilevel"/>
     <w:tmpl w:val="0576E310"/>
@@ -12533,14 +13890,132 @@
       </w:pPr>
     </w:lvl>
   </w:abstractNum>
+  <w:abstractNum w:abstractNumId="4" w15:restartNumberingAfterBreak="0">
+    <w:nsid w:val="67352C71"/>
+    <w:multiLevelType w:val="hybridMultilevel"/>
+    <w:tmpl w:val="E08623DA"/>
+    <w:lvl w:ilvl="0" w:tplc="35F66666">
+      <w:numFmt w:val="bullet"/>
+      <w:lvlText w:val="-"/>
+      <w:lvlJc w:val="left"/>
+      <w:pPr>
+        <w:ind w:left="1080" w:hanging="360"/>
+      </w:pPr>
+      <w:rPr>
+        <w:rFonts w:ascii="Times New Roman" w:eastAsia="Times New Roman" w:hAnsi="Times New Roman" w:cs="Times New Roman" w:hint="default"/>
+      </w:rPr>
+    </w:lvl>
+    <w:lvl w:ilvl="1" w:tplc="04090003" w:tentative="1">
+      <w:start w:val="1"/>
+      <w:numFmt w:val="bullet"/>
+      <w:lvlText w:val="o"/>
+      <w:lvlJc w:val="left"/>
+      <w:pPr>
+        <w:ind w:left="1800" w:hanging="360"/>
+      </w:pPr>
+      <w:rPr>
+        <w:rFonts w:ascii="Courier New" w:hAnsi="Courier New" w:cs="Courier New" w:hint="default"/>
+      </w:rPr>
+    </w:lvl>
+    <w:lvl w:ilvl="2" w:tplc="04090005" w:tentative="1">
+      <w:start w:val="1"/>
+      <w:numFmt w:val="bullet"/>
+      <w:lvlText w:val=""/>
+      <w:lvlJc w:val="left"/>
+      <w:pPr>
+        <w:ind w:left="2520" w:hanging="360"/>
+      </w:pPr>
+      <w:rPr>
+        <w:rFonts w:ascii="Wingdings" w:hAnsi="Wingdings" w:hint="default"/>
+      </w:rPr>
+    </w:lvl>
+    <w:lvl w:ilvl="3" w:tplc="04090001" w:tentative="1">
+      <w:start w:val="1"/>
+      <w:numFmt w:val="bullet"/>
+      <w:lvlText w:val=""/>
+      <w:lvlJc w:val="left"/>
+      <w:pPr>
+        <w:ind w:left="3240" w:hanging="360"/>
+      </w:pPr>
+      <w:rPr>
+        <w:rFonts w:ascii="Symbol" w:hAnsi="Symbol" w:hint="default"/>
+      </w:rPr>
+    </w:lvl>
+    <w:lvl w:ilvl="4" w:tplc="04090003" w:tentative="1">
+      <w:start w:val="1"/>
+      <w:numFmt w:val="bullet"/>
+      <w:lvlText w:val="o"/>
+      <w:lvlJc w:val="left"/>
+      <w:pPr>
+        <w:ind w:left="3960" w:hanging="360"/>
+      </w:pPr>
+      <w:rPr>
+        <w:rFonts w:ascii="Courier New" w:hAnsi="Courier New" w:cs="Courier New" w:hint="default"/>
+      </w:rPr>
+    </w:lvl>
+    <w:lvl w:ilvl="5" w:tplc="04090005" w:tentative="1">
+      <w:start w:val="1"/>
+      <w:numFmt w:val="bullet"/>
+      <w:lvlText w:val=""/>
+      <w:lvlJc w:val="left"/>
+      <w:pPr>
+        <w:ind w:left="4680" w:hanging="360"/>
+      </w:pPr>
+      <w:rPr>
+        <w:rFonts w:ascii="Wingdings" w:hAnsi="Wingdings" w:hint="default"/>
+      </w:rPr>
+    </w:lvl>
+    <w:lvl w:ilvl="6" w:tplc="04090001" w:tentative="1">
+      <w:start w:val="1"/>
+      <w:numFmt w:val="bullet"/>
+      <w:lvlText w:val=""/>
+      <w:lvlJc w:val="left"/>
+      <w:pPr>
+        <w:ind w:left="5400" w:hanging="360"/>
+      </w:pPr>
+      <w:rPr>
+        <w:rFonts w:ascii="Symbol" w:hAnsi="Symbol" w:hint="default"/>
+      </w:rPr>
+    </w:lvl>
+    <w:lvl w:ilvl="7" w:tplc="04090003" w:tentative="1">
+      <w:start w:val="1"/>
+      <w:numFmt w:val="bullet"/>
+      <w:lvlText w:val="o"/>
+      <w:lvlJc w:val="left"/>
+      <w:pPr>
+        <w:ind w:left="6120" w:hanging="360"/>
+      </w:pPr>
+      <w:rPr>
+        <w:rFonts w:ascii="Courier New" w:hAnsi="Courier New" w:cs="Courier New" w:hint="default"/>
+      </w:rPr>
+    </w:lvl>
+    <w:lvl w:ilvl="8" w:tplc="04090005" w:tentative="1">
+      <w:start w:val="1"/>
+      <w:numFmt w:val="bullet"/>
+      <w:lvlText w:val=""/>
+      <w:lvlJc w:val="left"/>
+      <w:pPr>
+        <w:ind w:left="6840" w:hanging="360"/>
+      </w:pPr>
+      <w:rPr>
+        <w:rFonts w:ascii="Wingdings" w:hAnsi="Wingdings" w:hint="default"/>
+      </w:rPr>
+    </w:lvl>
+  </w:abstractNum>
   <w:num w:numId="1">
     <w:abstractNumId w:val="0"/>
   </w:num>
   <w:num w:numId="2">
-    <w:abstractNumId w:val="2"/>
+    <w:abstractNumId w:val="3"/>
   </w:num>
   <w:num w:numId="3">
     <w:abstractNumId w:val="1"/>
+  </w:num>
+  <w:num w:numId="4">
+    <w:abstractNumId w:val="2"/>
+  </w:num>
+  <w:num w:numId="5">
+    <w:abstractNumId w:val="4"/>
   </w:num>
 </w:numbering>
 </file>
@@ -13218,6 +14693,16 @@
       </w:tblBorders>
     </w:tblPr>
   </w:style>
+  <w:style w:type="character" w:styleId="PlaceholderText">
+    <w:name w:val="Placeholder Text"/>
+    <w:basedOn w:val="DefaultParagraphFont"/>
+    <w:uiPriority w:val="99"/>
+    <w:semiHidden/>
+    <w:rsid w:val="00E674F8"/>
+    <w:rPr>
+      <w:color w:val="808080"/>
+    </w:rPr>
+  </w:style>
 </w:styles>
 </file>
 
@@ -13487,7 +14972,7 @@
 </file>
 
 <file path=customXml/itemProps1.xml><?xml version="1.0" encoding="utf-8"?>
-<ds:datastoreItem xmlns:ds="http://schemas.openxmlformats.org/officeDocument/2006/customXml" ds:itemID="{F9032DD9-5A39-E645-B345-421208FB0AD1}">
+<ds:datastoreItem xmlns:ds="http://schemas.openxmlformats.org/officeDocument/2006/customXml" ds:itemID="{3C676AB1-8B4A-1748-89EA-D2062A7969A2}">
   <ds:schemaRefs>
     <ds:schemaRef ds:uri="http://schemas.openxmlformats.org/officeDocument/2006/bibliography"/>
   </ds:schemaRefs>

</xml_diff>